<commit_message>
revise the actual program
</commit_message>
<xml_diff>
--- a/raw-files/BioMIC2019-program (last).docx
+++ b/raw-files/BioMIC2019-program (last).docx
@@ -5526,10 +5526,10 @@
                 <w:noProof/>
               </w:rPr>
               <w:drawing>
-                <wp:inline distT="0" distB="0" distL="0" distR="0" wp14:anchorId="3F973712" wp14:editId="272883B5">
-                  <wp:extent cx="432000" cy="432000"/>
+                <wp:inline distT="0" distB="0" distL="0" distR="0" wp14:anchorId="021E5C3E" wp14:editId="361FA725">
+                  <wp:extent cx="431800" cy="431800"/>
                   <wp:effectExtent l="0" t="0" r="6350" b="6350"/>
-                  <wp:docPr id="12" name="Picture 12"/>
+                  <wp:docPr id="1" name="Picture 1"/>
                   <wp:cNvGraphicFramePr>
                     <a:graphicFrameLocks xmlns:a="http://schemas.openxmlformats.org/drawingml/2006/main" noChangeAspect="1"/>
                   </wp:cNvGraphicFramePr>
@@ -5537,8 +5537,10 @@
                     <a:graphicData uri="http://schemas.openxmlformats.org/drawingml/2006/picture">
                       <pic:pic xmlns:pic="http://schemas.openxmlformats.org/drawingml/2006/picture">
                         <pic:nvPicPr>
-                          <pic:cNvPr id="1" name=""/>
-                          <pic:cNvPicPr/>
+                          <pic:cNvPr id="0" name="Picture 1"/>
+                          <pic:cNvPicPr>
+                            <a:picLocks noChangeAspect="1" noChangeArrowheads="1"/>
+                          </pic:cNvPicPr>
                         </pic:nvPicPr>
                         <pic:blipFill rotWithShape="1">
                           <a:blip r:embed="rId23" cstate="print">
@@ -5548,7 +5550,7 @@
                               </a:ext>
                             </a:extLst>
                           </a:blip>
-                          <a:srcRect l="11858" r="11858"/>
+                          <a:srcRect/>
                           <a:stretch/>
                         </pic:blipFill>
                         <pic:spPr bwMode="auto">
@@ -5559,6 +5561,7 @@
                           <a:prstGeom prst="ellipse">
                             <a:avLst/>
                           </a:prstGeom>
+                          <a:noFill/>
                           <a:ln>
                             <a:noFill/>
                           </a:ln>
@@ -5574,6 +5577,8 @@
                 </wp:inline>
               </w:drawing>
             </w:r>
+            <w:bookmarkStart w:id="0" w:name="_GoBack"/>
+            <w:bookmarkEnd w:id="0"/>
           </w:p>
         </w:tc>
         <w:tc>
@@ -5589,19 +5594,21 @@
           <w:p>
             <w:pPr>
               <w:pStyle w:val="SPEAKERNAME"/>
-              <w:rPr>
-                <w:rFonts w:ascii="Open Sans" w:hAnsi="Open Sans" w:cs="Open Sans"/>
-                <w:sz w:val="18"/>
-                <w:szCs w:val="18"/>
-              </w:rPr>
-            </w:pPr>
-            <w:r>
-              <w:rPr>
-                <w:rFonts w:ascii="Open Sans" w:hAnsi="Open Sans" w:cs="Open Sans"/>
-                <w:sz w:val="18"/>
-                <w:szCs w:val="18"/>
-              </w:rPr>
-              <w:t>Prof. dr. Yati Soenarto</w:t>
+              <w:contextualSpacing/>
+              <w:mirrorIndents/>
+              <w:rPr>
+                <w:rFonts w:ascii="Open Sans" w:hAnsi="Open Sans" w:cs="Open Sans"/>
+                <w:sz w:val="18"/>
+                <w:szCs w:val="18"/>
+              </w:rPr>
+            </w:pPr>
+            <w:r>
+              <w:rPr>
+                <w:rFonts w:ascii="Open Sans" w:hAnsi="Open Sans" w:cs="Open Sans"/>
+                <w:sz w:val="18"/>
+                <w:szCs w:val="18"/>
+              </w:rPr>
+              <w:t>Prof. dr. Tri Wibawa</w:t>
             </w:r>
           </w:p>
           <w:p>
@@ -8070,8 +8077,6 @@
               </w:rPr>
               <w:t xml:space="preserve">Prof. </w:t>
             </w:r>
-            <w:bookmarkStart w:id="0" w:name="_GoBack"/>
-            <w:bookmarkEnd w:id="0"/>
             <w:r>
               <w:rPr>
                 <w:rFonts w:ascii="Open Sans" w:hAnsi="Open Sans" w:cs="Open Sans"/>
@@ -13282,7 +13287,7 @@
 </file>
 
 <file path=customXml/itemProps1.xml><?xml version="1.0" encoding="utf-8"?>
-<ds:datastoreItem xmlns:ds="http://schemas.openxmlformats.org/officeDocument/2006/customXml" ds:itemID="{37ED686D-43DC-45D9-BFF3-5D40D227D2ED}">
+<ds:datastoreItem xmlns:ds="http://schemas.openxmlformats.org/officeDocument/2006/customXml" ds:itemID="{16719F55-7DCD-415F-99ED-ABE887F1F16D}">
   <ds:schemaRefs>
     <ds:schemaRef ds:uri="http://schemas.openxmlformats.org/officeDocument/2006/bibliography"/>
   </ds:schemaRefs>

</xml_diff>